<commit_message>
FinalFinal dem Final sein Vater, dem sein Grossvater sein Final
</commit_message>
<xml_diff>
--- a/doc/ProjektDoku2.0.docx
+++ b/doc/ProjektDoku2.0.docx
@@ -4,8 +4,824 @@
   <w:body>
     <w:sdt>
       <w:sdtPr>
+        <w:id w:val="-782415252"/>
+        <w:docPartObj>
+          <w:docPartGallery w:val="Cover Pages"/>
+          <w:docPartUnique/>
+        </w:docPartObj>
+      </w:sdtPr>
+      <w:sdtEndPr>
         <w:rPr>
           <w:lang w:val="de-DE"/>
+        </w:rPr>
+      </w:sdtEndPr>
+      <w:sdtContent>
+        <w:p>
+          <w:r>
+            <w:rPr>
+              <w:noProof/>
+            </w:rPr>
+            <mc:AlternateContent>
+              <mc:Choice Requires="wpg">
+                <w:drawing>
+                  <wp:anchor distT="0" distB="0" distL="114300" distR="114300" simplePos="0" relativeHeight="251659264" behindDoc="0" locked="0" layoutInCell="1" allowOverlap="1">
+                    <wp:simplePos x="0" y="0"/>
+                    <wp:positionH relativeFrom="page">
+                      <wp:align>right</wp:align>
+                    </wp:positionH>
+                    <wp:positionV relativeFrom="page">
+                      <wp:align>top</wp:align>
+                    </wp:positionV>
+                    <wp:extent cx="3113670" cy="10058400"/>
+                    <wp:effectExtent l="0" t="0" r="5080" b="0"/>
+                    <wp:wrapNone/>
+                    <wp:docPr id="453" name="Gruppe 453"/>
+                    <wp:cNvGraphicFramePr/>
+                    <a:graphic xmlns:a="http://schemas.openxmlformats.org/drawingml/2006/main">
+                      <a:graphicData uri="http://schemas.microsoft.com/office/word/2010/wordprocessingGroup">
+                        <wpg:wgp>
+                          <wpg:cNvGrpSpPr/>
+                          <wpg:grpSpPr>
+                            <a:xfrm>
+                              <a:off x="0" y="0"/>
+                              <a:ext cx="3113670" cy="10058400"/>
+                              <a:chOff x="0" y="0"/>
+                              <a:chExt cx="3113670" cy="10058400"/>
+                            </a:xfrm>
+                          </wpg:grpSpPr>
+                          <wps:wsp>
+                            <wps:cNvPr id="459" name="Rechteck 459" descr="Light vertical"/>
+                            <wps:cNvSpPr>
+                              <a:spLocks noChangeArrowheads="1"/>
+                            </wps:cNvSpPr>
+                            <wps:spPr bwMode="auto">
+                              <a:xfrm>
+                                <a:off x="0" y="0"/>
+                                <a:ext cx="138545" cy="10058400"/>
+                              </a:xfrm>
+                              <a:prstGeom prst="rect">
+                                <a:avLst/>
+                              </a:prstGeom>
+                              <a:pattFill prst="dkVert">
+                                <a:fgClr>
+                                  <a:schemeClr val="accent6">
+                                    <a:lumMod val="60000"/>
+                                    <a:lumOff val="40000"/>
+                                    <a:alpha val="80000"/>
+                                  </a:schemeClr>
+                                </a:fgClr>
+                                <a:bgClr>
+                                  <a:schemeClr val="bg1">
+                                    <a:alpha val="80000"/>
+                                  </a:schemeClr>
+                                </a:bgClr>
+                              </a:pattFill>
+                              <a:extLst>
+                                <a:ext uri="{91240B29-F687-4F45-9708-019B960494DF}">
+                                  <a14:hiddenLine xmlns:a14="http://schemas.microsoft.com/office/drawing/2010/main" w="12700">
+                                    <a:solidFill>
+                                      <a:srgbClr val="FFFFFF"/>
+                                    </a:solidFill>
+                                    <a:miter lim="800000"/>
+                                    <a:headEnd/>
+                                    <a:tailEnd/>
+                                  </a14:hiddenLine>
+                                </a:ext>
+                                <a:ext uri="{AF507438-7753-43E0-B8FC-AC1667EBCBE1}">
+                                  <a14:hiddenEffects xmlns:a14="http://schemas.microsoft.com/office/drawing/2010/main">
+                                    <a:effectLst>
+                                      <a:outerShdw dist="53882" dir="2700000" algn="ctr" rotWithShape="0">
+                                        <a:srgbClr val="D8D8D8"/>
+                                      </a:outerShdw>
+                                    </a:effectLst>
+                                  </a14:hiddenEffects>
+                                </a:ext>
+                              </a:extLst>
+                            </wps:spPr>
+                            <wps:bodyPr rot="0" vert="horz" wrap="square" lIns="91440" tIns="45720" rIns="91440" bIns="45720" anchor="ctr" anchorCtr="0" upright="1">
+                              <a:noAutofit/>
+                            </wps:bodyPr>
+                          </wps:wsp>
+                          <wps:wsp>
+                            <wps:cNvPr id="460" name="Rechteck 460"/>
+                            <wps:cNvSpPr>
+                              <a:spLocks noChangeArrowheads="1"/>
+                            </wps:cNvSpPr>
+                            <wps:spPr bwMode="auto">
+                              <a:xfrm>
+                                <a:off x="124691" y="0"/>
+                                <a:ext cx="2971800" cy="10058400"/>
+                              </a:xfrm>
+                              <a:prstGeom prst="rect">
+                                <a:avLst/>
+                              </a:prstGeom>
+                              <a:solidFill>
+                                <a:schemeClr val="accent1">
+                                  <a:lumMod val="75000"/>
+                                </a:schemeClr>
+                              </a:solidFill>
+                              <a:extLst>
+                                <a:ext uri="{91240B29-F687-4F45-9708-019B960494DF}">
+                                  <a14:hiddenLine xmlns:a14="http://schemas.microsoft.com/office/drawing/2010/main" w="9525">
+                                    <a:solidFill>
+                                      <a:srgbClr val="D8D8D8"/>
+                                    </a:solidFill>
+                                    <a:miter lim="800000"/>
+                                    <a:headEnd/>
+                                    <a:tailEnd/>
+                                  </a14:hiddenLine>
+                                </a:ext>
+                              </a:extLst>
+                            </wps:spPr>
+                            <wps:bodyPr rot="0" vert="horz" wrap="square" lIns="91440" tIns="45720" rIns="91440" bIns="45720" anchor="t" anchorCtr="0" upright="1">
+                              <a:noAutofit/>
+                            </wps:bodyPr>
+                          </wps:wsp>
+                          <wps:wsp>
+                            <wps:cNvPr id="461" name="Rechteck 461"/>
+                            <wps:cNvSpPr>
+                              <a:spLocks noChangeArrowheads="1"/>
+                            </wps:cNvSpPr>
+                            <wps:spPr bwMode="auto">
+                              <a:xfrm>
+                                <a:off x="13854" y="0"/>
+                                <a:ext cx="3099816" cy="2377440"/>
+                              </a:xfrm>
+                              <a:prstGeom prst="rect">
+                                <a:avLst/>
+                              </a:prstGeom>
+                              <a:noFill/>
+                              <a:extLst>
+                                <a:ext uri="{909E8E84-426E-40DD-AFC4-6F175D3DCCD1}">
+                                  <a14:hiddenFill xmlns:a14="http://schemas.microsoft.com/office/drawing/2010/main">
+                                    <a:solidFill>
+                                      <a:srgbClr val="FFFFFF">
+                                        <a:alpha val="80000"/>
+                                      </a:srgbClr>
+                                    </a:solidFill>
+                                  </a14:hiddenFill>
+                                </a:ext>
+                                <a:ext uri="{91240B29-F687-4F45-9708-019B960494DF}">
+                                  <a14:hiddenLine xmlns:a14="http://schemas.microsoft.com/office/drawing/2010/main" w="12700">
+                                    <a:solidFill>
+                                      <a:srgbClr val="FFFFFF"/>
+                                    </a:solidFill>
+                                    <a:miter lim="800000"/>
+                                    <a:headEnd/>
+                                    <a:tailEnd/>
+                                  </a14:hiddenLine>
+                                </a:ext>
+                                <a:ext uri="{AF507438-7753-43E0-B8FC-AC1667EBCBE1}">
+                                  <a14:hiddenEffects xmlns:a14="http://schemas.microsoft.com/office/drawing/2010/main">
+                                    <a:effectLst>
+                                      <a:outerShdw dist="53882" dir="2700000" algn="ctr" rotWithShape="0">
+                                        <a:srgbClr val="D8D8D8"/>
+                                      </a:outerShdw>
+                                    </a:effectLst>
+                                  </a14:hiddenEffects>
+                                </a:ext>
+                              </a:extLst>
+                            </wps:spPr>
+                            <wps:txbx>
+                              <w:txbxContent>
+                                <w:sdt>
+                                  <w:sdtPr>
+                                    <w:rPr>
+                                      <w:color w:val="FFFFFF" w:themeColor="background1"/>
+                                      <w:sz w:val="96"/>
+                                      <w:szCs w:val="96"/>
+                                    </w:rPr>
+                                    <w:alias w:val="Jahr"/>
+                                    <w:id w:val="1012341074"/>
+                                    <w:dataBinding w:prefixMappings="xmlns:ns0='http://schemas.microsoft.com/office/2006/coverPageProps'" w:xpath="/ns0:CoverPageProperties[1]/ns0:PublishDate[1]" w:storeItemID="{55AF091B-3C7A-41E3-B477-F2FDAA23CFDA}"/>
+                                    <w:date w:fullDate="2017-05-23T00:00:00Z">
+                                      <w:dateFormat w:val="yyyy"/>
+                                      <w:lid w:val="de-DE"/>
+                                      <w:storeMappedDataAs w:val="dateTime"/>
+                                      <w:calendar w:val="gregorian"/>
+                                    </w:date>
+                                  </w:sdtPr>
+                                  <w:sdtContent>
+                                    <w:p>
+                                      <w:pPr>
+                                        <w:pStyle w:val="KeinLeerraum"/>
+                                        <w:rPr>
+                                          <w:color w:val="FFFFFF" w:themeColor="background1"/>
+                                          <w:sz w:val="96"/>
+                                          <w:szCs w:val="96"/>
+                                        </w:rPr>
+                                      </w:pPr>
+                                      <w:r>
+                                        <w:rPr>
+                                          <w:color w:val="FFFFFF" w:themeColor="background1"/>
+                                          <w:sz w:val="96"/>
+                                          <w:szCs w:val="96"/>
+                                        </w:rPr>
+                                        <w:t>2017</w:t>
+                                      </w:r>
+                                    </w:p>
+                                  </w:sdtContent>
+                                </w:sdt>
+                              </w:txbxContent>
+                            </wps:txbx>
+                            <wps:bodyPr rot="0" vert="horz" wrap="square" lIns="365760" tIns="182880" rIns="182880" bIns="182880" anchor="b" anchorCtr="0" upright="1">
+                              <a:noAutofit/>
+                            </wps:bodyPr>
+                          </wps:wsp>
+                          <wps:wsp>
+                            <wps:cNvPr id="462" name="Rechteck 9"/>
+                            <wps:cNvSpPr>
+                              <a:spLocks noChangeArrowheads="1"/>
+                            </wps:cNvSpPr>
+                            <wps:spPr bwMode="auto">
+                              <a:xfrm>
+                                <a:off x="0" y="6761018"/>
+                                <a:ext cx="3089515" cy="2833370"/>
+                              </a:xfrm>
+                              <a:prstGeom prst="rect">
+                                <a:avLst/>
+                              </a:prstGeom>
+                              <a:noFill/>
+                              <a:extLst>
+                                <a:ext uri="{909E8E84-426E-40DD-AFC4-6F175D3DCCD1}">
+                                  <a14:hiddenFill xmlns:a14="http://schemas.microsoft.com/office/drawing/2010/main">
+                                    <a:solidFill>
+                                      <a:srgbClr val="FFFFFF">
+                                        <a:alpha val="80000"/>
+                                      </a:srgbClr>
+                                    </a:solidFill>
+                                  </a14:hiddenFill>
+                                </a:ext>
+                                <a:ext uri="{91240B29-F687-4F45-9708-019B960494DF}">
+                                  <a14:hiddenLine xmlns:a14="http://schemas.microsoft.com/office/drawing/2010/main" w="12700">
+                                    <a:solidFill>
+                                      <a:srgbClr val="FFFFFF"/>
+                                    </a:solidFill>
+                                    <a:miter lim="800000"/>
+                                    <a:headEnd/>
+                                    <a:tailEnd/>
+                                  </a14:hiddenLine>
+                                </a:ext>
+                                <a:ext uri="{AF507438-7753-43E0-B8FC-AC1667EBCBE1}">
+                                  <a14:hiddenEffects xmlns:a14="http://schemas.microsoft.com/office/drawing/2010/main">
+                                    <a:effectLst>
+                                      <a:outerShdw dist="53882" dir="2700000" algn="ctr" rotWithShape="0">
+                                        <a:srgbClr val="D8D8D8"/>
+                                      </a:outerShdw>
+                                    </a:effectLst>
+                                  </a14:hiddenEffects>
+                                </a:ext>
+                              </a:extLst>
+                            </wps:spPr>
+                            <wps:txbx>
+                              <w:txbxContent>
+                                <w:sdt>
+                                  <w:sdtPr>
+                                    <w:rPr>
+                                      <w:color w:val="FFFFFF" w:themeColor="background1"/>
+                                    </w:rPr>
+                                    <w:alias w:val="Autor"/>
+                                    <w:id w:val="1380359617"/>
+                                    <w:dataBinding w:prefixMappings="xmlns:ns0='http://schemas.openxmlformats.org/package/2006/metadata/core-properties' xmlns:ns1='http://purl.org/dc/elements/1.1/'" w:xpath="/ns0:coreProperties[1]/ns1:creator[1]" w:storeItemID="{6C3C8BC8-F283-45AE-878A-BAB7291924A1}"/>
+                                    <w:text/>
+                                  </w:sdtPr>
+                                  <w:sdtContent>
+                                    <w:p>
+                                      <w:pPr>
+                                        <w:pStyle w:val="KeinLeerraum"/>
+                                        <w:spacing w:line="360" w:lineRule="auto"/>
+                                        <w:rPr>
+                                          <w:color w:val="FFFFFF" w:themeColor="background1"/>
+                                        </w:rPr>
+                                      </w:pPr>
+                                      <w:r>
+                                        <w:rPr>
+                                          <w:color w:val="FFFFFF" w:themeColor="background1"/>
+                                        </w:rPr>
+                                        <w:t>Samuel Mathis</w:t>
+                                      </w:r>
+                                    </w:p>
+                                  </w:sdtContent>
+                                </w:sdt>
+                                <w:sdt>
+                                  <w:sdtPr>
+                                    <w:rPr>
+                                      <w:color w:val="FFFFFF" w:themeColor="background1"/>
+                                    </w:rPr>
+                                    <w:alias w:val="Firma"/>
+                                    <w:id w:val="1760174317"/>
+                                    <w:dataBinding w:prefixMappings="xmlns:ns0='http://schemas.openxmlformats.org/officeDocument/2006/extended-properties'" w:xpath="/ns0:Properties[1]/ns0:Company[1]" w:storeItemID="{6668398D-A668-4E3E-A5EB-62B293D839F1}"/>
+                                    <w:text/>
+                                  </w:sdtPr>
+                                  <w:sdtContent>
+                                    <w:p>
+                                      <w:pPr>
+                                        <w:pStyle w:val="KeinLeerraum"/>
+                                        <w:spacing w:line="360" w:lineRule="auto"/>
+                                        <w:rPr>
+                                          <w:color w:val="FFFFFF" w:themeColor="background1"/>
+                                        </w:rPr>
+                                      </w:pPr>
+                                      <w:r>
+                                        <w:rPr>
+                                          <w:color w:val="FFFFFF" w:themeColor="background1"/>
+                                        </w:rPr>
+                                        <w:t>CSS-Versicherung</w:t>
+                                      </w:r>
+                                    </w:p>
+                                  </w:sdtContent>
+                                </w:sdt>
+                                <w:sdt>
+                                  <w:sdtPr>
+                                    <w:rPr>
+                                      <w:color w:val="FFFFFF" w:themeColor="background1"/>
+                                    </w:rPr>
+                                    <w:alias w:val="Datum"/>
+                                    <w:id w:val="1724480474"/>
+                                    <w:dataBinding w:prefixMappings="xmlns:ns0='http://schemas.microsoft.com/office/2006/coverPageProps'" w:xpath="/ns0:CoverPageProperties[1]/ns0:PublishDate[1]" w:storeItemID="{55AF091B-3C7A-41E3-B477-F2FDAA23CFDA}"/>
+                                    <w:date w:fullDate="2017-05-23T00:00:00Z">
+                                      <w:dateFormat w:val="d.M.yyyy"/>
+                                      <w:lid w:val="de-DE"/>
+                                      <w:storeMappedDataAs w:val="dateTime"/>
+                                      <w:calendar w:val="gregorian"/>
+                                    </w:date>
+                                  </w:sdtPr>
+                                  <w:sdtContent>
+                                    <w:p>
+                                      <w:pPr>
+                                        <w:pStyle w:val="KeinLeerraum"/>
+                                        <w:spacing w:line="360" w:lineRule="auto"/>
+                                        <w:rPr>
+                                          <w:color w:val="FFFFFF" w:themeColor="background1"/>
+                                        </w:rPr>
+                                      </w:pPr>
+                                      <w:r>
+                                        <w:rPr>
+                                          <w:color w:val="FFFFFF" w:themeColor="background1"/>
+                                          <w:lang w:val="de-DE"/>
+                                        </w:rPr>
+                                        <w:t>23.5.2017</w:t>
+                                      </w:r>
+                                    </w:p>
+                                  </w:sdtContent>
+                                </w:sdt>
+                              </w:txbxContent>
+                            </wps:txbx>
+                            <wps:bodyPr rot="0" vert="horz" wrap="square" lIns="365760" tIns="182880" rIns="182880" bIns="182880" anchor="b" anchorCtr="0" upright="1">
+                              <a:noAutofit/>
+                            </wps:bodyPr>
+                          </wps:wsp>
+                        </wpg:wgp>
+                      </a:graphicData>
+                    </a:graphic>
+                    <wp14:sizeRelH relativeFrom="page">
+                      <wp14:pctWidth>40000</wp14:pctWidth>
+                    </wp14:sizeRelH>
+                    <wp14:sizeRelV relativeFrom="page">
+                      <wp14:pctHeight>100000</wp14:pctHeight>
+                    </wp14:sizeRelV>
+                  </wp:anchor>
+                </w:drawing>
+              </mc:Choice>
+              <mc:Fallback>
+                <w:pict>
+                  <v:group id="Gruppe 453" o:spid="_x0000_s1026" style="position:absolute;margin-left:193.95pt;margin-top:0;width:245.15pt;height:11in;z-index:251659264;mso-width-percent:400;mso-height-percent:1000;mso-position-horizontal:right;mso-position-horizontal-relative:page;mso-position-vertical:top;mso-position-vertical-relative:page;mso-width-percent:400;mso-height-percent:1000" coordsize="31136,100584" o:gfxdata="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">
+                    <v:rect id="Rechteck 459" o:spid="_x0000_s1027" alt="Light vertical" style="position:absolute;width:1385;height:100584;visibility:visible;mso-wrap-style:square;v-text-anchor:middle" o:gfxdata="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" fillcolor="#a8d08d [1945]" stroked="f" strokecolor="white" strokeweight="1pt">
+                      <v:fill r:id="rId9" o:title="" opacity="52428f" color2="white [3212]" o:opacity2="52428f" type="pattern"/>
+                      <v:shadow color="#d8d8d8" offset="3pt,3pt"/>
+                    </v:rect>
+                    <v:rect id="Rechteck 460" o:spid="_x0000_s1028" style="position:absolute;left:1246;width:29718;height:100584;visibility:visible;mso-wrap-style:square;v-text-anchor:top" o:gfxdata="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" fillcolor="#2e74b5 [2404]" stroked="f" strokecolor="#d8d8d8"/>
+                    <v:rect id="Rechteck 461" o:spid="_x0000_s1029" style="position:absolute;left:138;width:30998;height:23774;visibility:visible;mso-wrap-style:square;v-text-anchor:bottom" o:gfxdata="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" filled="f" stroked="f" strokecolor="white" strokeweight="1pt">
+                      <v:fill opacity="52428f"/>
+                      <v:shadow color="#d8d8d8" offset="3pt,3pt"/>
+                      <v:textbox inset="28.8pt,14.4pt,14.4pt,14.4pt">
+                        <w:txbxContent>
+                          <w:sdt>
+                            <w:sdtPr>
+                              <w:rPr>
+                                <w:color w:val="FFFFFF" w:themeColor="background1"/>
+                                <w:sz w:val="96"/>
+                                <w:szCs w:val="96"/>
+                              </w:rPr>
+                              <w:alias w:val="Jahr"/>
+                              <w:id w:val="1012341074"/>
+                              <w:dataBinding w:prefixMappings="xmlns:ns0='http://schemas.microsoft.com/office/2006/coverPageProps'" w:xpath="/ns0:CoverPageProperties[1]/ns0:PublishDate[1]" w:storeItemID="{55AF091B-3C7A-41E3-B477-F2FDAA23CFDA}"/>
+                              <w:date w:fullDate="2017-05-23T00:00:00Z">
+                                <w:dateFormat w:val="yyyy"/>
+                                <w:lid w:val="de-DE"/>
+                                <w:storeMappedDataAs w:val="dateTime"/>
+                                <w:calendar w:val="gregorian"/>
+                              </w:date>
+                            </w:sdtPr>
+                            <w:sdtContent>
+                              <w:p>
+                                <w:pPr>
+                                  <w:pStyle w:val="KeinLeerraum"/>
+                                  <w:rPr>
+                                    <w:color w:val="FFFFFF" w:themeColor="background1"/>
+                                    <w:sz w:val="96"/>
+                                    <w:szCs w:val="96"/>
+                                  </w:rPr>
+                                </w:pPr>
+                                <w:r>
+                                  <w:rPr>
+                                    <w:color w:val="FFFFFF" w:themeColor="background1"/>
+                                    <w:sz w:val="96"/>
+                                    <w:szCs w:val="96"/>
+                                  </w:rPr>
+                                  <w:t>2017</w:t>
+                                </w:r>
+                              </w:p>
+                            </w:sdtContent>
+                          </w:sdt>
+                        </w:txbxContent>
+                      </v:textbox>
+                    </v:rect>
+                    <v:rect id="Rechteck 9" o:spid="_x0000_s1030" style="position:absolute;top:67610;width:30895;height:28333;visibility:visible;mso-wrap-style:square;v-text-anchor:bottom" o:gfxdata="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" filled="f" stroked="f" strokecolor="white" strokeweight="1pt">
+                      <v:fill opacity="52428f"/>
+                      <v:shadow color="#d8d8d8" offset="3pt,3pt"/>
+                      <v:textbox inset="28.8pt,14.4pt,14.4pt,14.4pt">
+                        <w:txbxContent>
+                          <w:sdt>
+                            <w:sdtPr>
+                              <w:rPr>
+                                <w:color w:val="FFFFFF" w:themeColor="background1"/>
+                              </w:rPr>
+                              <w:alias w:val="Autor"/>
+                              <w:id w:val="1380359617"/>
+                              <w:dataBinding w:prefixMappings="xmlns:ns0='http://schemas.openxmlformats.org/package/2006/metadata/core-properties' xmlns:ns1='http://purl.org/dc/elements/1.1/'" w:xpath="/ns0:coreProperties[1]/ns1:creator[1]" w:storeItemID="{6C3C8BC8-F283-45AE-878A-BAB7291924A1}"/>
+                              <w:text/>
+                            </w:sdtPr>
+                            <w:sdtContent>
+                              <w:p>
+                                <w:pPr>
+                                  <w:pStyle w:val="KeinLeerraum"/>
+                                  <w:spacing w:line="360" w:lineRule="auto"/>
+                                  <w:rPr>
+                                    <w:color w:val="FFFFFF" w:themeColor="background1"/>
+                                  </w:rPr>
+                                </w:pPr>
+                                <w:r>
+                                  <w:rPr>
+                                    <w:color w:val="FFFFFF" w:themeColor="background1"/>
+                                  </w:rPr>
+                                  <w:t>Samuel Mathis</w:t>
+                                </w:r>
+                              </w:p>
+                            </w:sdtContent>
+                          </w:sdt>
+                          <w:sdt>
+                            <w:sdtPr>
+                              <w:rPr>
+                                <w:color w:val="FFFFFF" w:themeColor="background1"/>
+                              </w:rPr>
+                              <w:alias w:val="Firma"/>
+                              <w:id w:val="1760174317"/>
+                              <w:dataBinding w:prefixMappings="xmlns:ns0='http://schemas.openxmlformats.org/officeDocument/2006/extended-properties'" w:xpath="/ns0:Properties[1]/ns0:Company[1]" w:storeItemID="{6668398D-A668-4E3E-A5EB-62B293D839F1}"/>
+                              <w:text/>
+                            </w:sdtPr>
+                            <w:sdtContent>
+                              <w:p>
+                                <w:pPr>
+                                  <w:pStyle w:val="KeinLeerraum"/>
+                                  <w:spacing w:line="360" w:lineRule="auto"/>
+                                  <w:rPr>
+                                    <w:color w:val="FFFFFF" w:themeColor="background1"/>
+                                  </w:rPr>
+                                </w:pPr>
+                                <w:r>
+                                  <w:rPr>
+                                    <w:color w:val="FFFFFF" w:themeColor="background1"/>
+                                  </w:rPr>
+                                  <w:t>CSS-Versicherung</w:t>
+                                </w:r>
+                              </w:p>
+                            </w:sdtContent>
+                          </w:sdt>
+                          <w:sdt>
+                            <w:sdtPr>
+                              <w:rPr>
+                                <w:color w:val="FFFFFF" w:themeColor="background1"/>
+                              </w:rPr>
+                              <w:alias w:val="Datum"/>
+                              <w:id w:val="1724480474"/>
+                              <w:dataBinding w:prefixMappings="xmlns:ns0='http://schemas.microsoft.com/office/2006/coverPageProps'" w:xpath="/ns0:CoverPageProperties[1]/ns0:PublishDate[1]" w:storeItemID="{55AF091B-3C7A-41E3-B477-F2FDAA23CFDA}"/>
+                              <w:date w:fullDate="2017-05-23T00:00:00Z">
+                                <w:dateFormat w:val="d.M.yyyy"/>
+                                <w:lid w:val="de-DE"/>
+                                <w:storeMappedDataAs w:val="dateTime"/>
+                                <w:calendar w:val="gregorian"/>
+                              </w:date>
+                            </w:sdtPr>
+                            <w:sdtContent>
+                              <w:p>
+                                <w:pPr>
+                                  <w:pStyle w:val="KeinLeerraum"/>
+                                  <w:spacing w:line="360" w:lineRule="auto"/>
+                                  <w:rPr>
+                                    <w:color w:val="FFFFFF" w:themeColor="background1"/>
+                                  </w:rPr>
+                                </w:pPr>
+                                <w:r>
+                                  <w:rPr>
+                                    <w:color w:val="FFFFFF" w:themeColor="background1"/>
+                                    <w:lang w:val="de-DE"/>
+                                  </w:rPr>
+                                  <w:t>23.5.2017</w:t>
+                                </w:r>
+                              </w:p>
+                            </w:sdtContent>
+                          </w:sdt>
+                        </w:txbxContent>
+                      </v:textbox>
+                    </v:rect>
+                    <w10:wrap anchorx="page" anchory="page"/>
+                  </v:group>
+                </w:pict>
+              </mc:Fallback>
+            </mc:AlternateContent>
+          </w:r>
+          <w:r>
+            <w:rPr>
+              <w:noProof/>
+            </w:rPr>
+            <mc:AlternateContent>
+              <mc:Choice Requires="wps">
+                <w:drawing>
+                  <wp:anchor distT="0" distB="0" distL="114300" distR="114300" simplePos="0" relativeHeight="251661312" behindDoc="0" locked="0" layoutInCell="0" allowOverlap="1">
+                    <wp:simplePos x="0" y="0"/>
+                    <wp:positionH relativeFrom="page">
+                      <wp:align>left</wp:align>
+                    </wp:positionH>
+                    <mc:AlternateContent>
+                      <mc:Choice Requires="wp14">
+                        <wp:positionV relativeFrom="page">
+                          <wp14:pctPosVOffset>25000</wp14:pctPosVOffset>
+                        </wp:positionV>
+                      </mc:Choice>
+                      <mc:Fallback>
+                        <wp:positionV relativeFrom="page">
+                          <wp:posOffset>2672715</wp:posOffset>
+                        </wp:positionV>
+                      </mc:Fallback>
+                    </mc:AlternateContent>
+                    <wp:extent cx="6970395" cy="640080"/>
+                    <wp:effectExtent l="0" t="0" r="20955" b="20320"/>
+                    <wp:wrapNone/>
+                    <wp:docPr id="463" name="Rechteck 16"/>
+                    <wp:cNvGraphicFramePr>
+                      <a:graphicFrameLocks xmlns:a="http://schemas.openxmlformats.org/drawingml/2006/main"/>
+                    </wp:cNvGraphicFramePr>
+                    <a:graphic xmlns:a="http://schemas.openxmlformats.org/drawingml/2006/main">
+                      <a:graphicData uri="http://schemas.microsoft.com/office/word/2010/wordprocessingShape">
+                        <wps:wsp>
+                          <wps:cNvSpPr>
+                            <a:spLocks noChangeArrowheads="1"/>
+                          </wps:cNvSpPr>
+                          <wps:spPr bwMode="auto">
+                            <a:xfrm>
+                              <a:off x="0" y="0"/>
+                              <a:ext cx="6970395" cy="640080"/>
+                            </a:xfrm>
+                            <a:prstGeom prst="rect">
+                              <a:avLst/>
+                            </a:prstGeom>
+                            <a:solidFill>
+                              <a:schemeClr val="tx1"/>
+                            </a:solidFill>
+                            <a:ln w="19050">
+                              <a:solidFill>
+                                <a:schemeClr val="tx1"/>
+                              </a:solidFill>
+                              <a:miter lim="800000"/>
+                              <a:headEnd/>
+                              <a:tailEnd/>
+                            </a:ln>
+                          </wps:spPr>
+                          <wps:txbx>
+                            <w:txbxContent>
+                              <w:sdt>
+                                <w:sdtPr>
+                                  <w:rPr>
+                                    <w:color w:val="FFFFFF" w:themeColor="background1"/>
+                                    <w:sz w:val="72"/>
+                                    <w:szCs w:val="72"/>
+                                  </w:rPr>
+                                  <w:alias w:val="Titel"/>
+                                  <w:id w:val="-1704864950"/>
+                                  <w:dataBinding w:prefixMappings="xmlns:ns0='http://schemas.openxmlformats.org/package/2006/metadata/core-properties' xmlns:ns1='http://purl.org/dc/elements/1.1/'" w:xpath="/ns0:coreProperties[1]/ns1:title[1]" w:storeItemID="{6C3C8BC8-F283-45AE-878A-BAB7291924A1}"/>
+                                  <w:text/>
+                                </w:sdtPr>
+                                <w:sdtContent>
+                                  <w:p>
+                                    <w:pPr>
+                                      <w:pStyle w:val="KeinLeerraum"/>
+                                      <w:jc w:val="right"/>
+                                      <w:rPr>
+                                        <w:color w:val="FFFFFF" w:themeColor="background1"/>
+                                        <w:sz w:val="72"/>
+                                        <w:szCs w:val="72"/>
+                                      </w:rPr>
+                                    </w:pPr>
+                                    <w:r>
+                                      <w:rPr>
+                                        <w:color w:val="FFFFFF" w:themeColor="background1"/>
+                                        <w:sz w:val="72"/>
+                                        <w:szCs w:val="72"/>
+                                      </w:rPr>
+                                      <w:t>SBBv2.0</w:t>
+                                    </w:r>
+                                  </w:p>
+                                </w:sdtContent>
+                              </w:sdt>
+                            </w:txbxContent>
+                          </wps:txbx>
+                          <wps:bodyPr rot="0" vert="horz" wrap="square" lIns="182880" tIns="45720" rIns="182880" bIns="45720" anchor="ctr" anchorCtr="0" upright="1">
+                            <a:spAutoFit/>
+                          </wps:bodyPr>
+                        </wps:wsp>
+                      </a:graphicData>
+                    </a:graphic>
+                    <wp14:sizeRelH relativeFrom="page">
+                      <wp14:pctWidth>90000</wp14:pctWidth>
+                    </wp14:sizeRelH>
+                    <wp14:sizeRelV relativeFrom="page">
+                      <wp14:pctHeight>7300</wp14:pctHeight>
+                    </wp14:sizeRelV>
+                  </wp:anchor>
+                </w:drawing>
+              </mc:Choice>
+              <mc:Fallback>
+                <w:pict>
+                  <v:rect id="Rechteck 16" o:spid="_x0000_s1031" style="position:absolute;margin-left:0;margin-top:0;width:548.85pt;height:50.4pt;z-index:251661312;visibility:visible;mso-wrap-style:square;mso-width-percent:900;mso-height-percent:73;mso-top-percent:250;mso-wrap-distance-left:9pt;mso-wrap-distance-top:0;mso-wrap-distance-right:9pt;mso-wrap-distance-bottom:0;mso-position-horizontal:left;mso-position-horizontal-relative:page;mso-position-vertical-relative:page;mso-width-percent:900;mso-height-percent:73;mso-top-percent:250;mso-width-relative:page;mso-height-relative:page;v-text-anchor:middle" o:gfxdata="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" o:allowincell="f" fillcolor="black [3213]" strokecolor="black [3213]" strokeweight="1.5pt">
+                    <v:textbox style="mso-fit-shape-to-text:t" inset="14.4pt,,14.4pt">
+                      <w:txbxContent>
+                        <w:sdt>
+                          <w:sdtPr>
+                            <w:rPr>
+                              <w:color w:val="FFFFFF" w:themeColor="background1"/>
+                              <w:sz w:val="72"/>
+                              <w:szCs w:val="72"/>
+                            </w:rPr>
+                            <w:alias w:val="Titel"/>
+                            <w:id w:val="-1704864950"/>
+                            <w:dataBinding w:prefixMappings="xmlns:ns0='http://schemas.openxmlformats.org/package/2006/metadata/core-properties' xmlns:ns1='http://purl.org/dc/elements/1.1/'" w:xpath="/ns0:coreProperties[1]/ns1:title[1]" w:storeItemID="{6C3C8BC8-F283-45AE-878A-BAB7291924A1}"/>
+                            <w:text/>
+                          </w:sdtPr>
+                          <w:sdtContent>
+                            <w:p>
+                              <w:pPr>
+                                <w:pStyle w:val="KeinLeerraum"/>
+                                <w:jc w:val="right"/>
+                                <w:rPr>
+                                  <w:color w:val="FFFFFF" w:themeColor="background1"/>
+                                  <w:sz w:val="72"/>
+                                  <w:szCs w:val="72"/>
+                                </w:rPr>
+                              </w:pPr>
+                              <w:r>
+                                <w:rPr>
+                                  <w:color w:val="FFFFFF" w:themeColor="background1"/>
+                                  <w:sz w:val="72"/>
+                                  <w:szCs w:val="72"/>
+                                </w:rPr>
+                                <w:t>SBBv2.0</w:t>
+                              </w:r>
+                            </w:p>
+                          </w:sdtContent>
+                        </w:sdt>
+                      </w:txbxContent>
+                    </v:textbox>
+                    <w10:wrap anchorx="page" anchory="page"/>
+                  </v:rect>
+                </w:pict>
+              </mc:Fallback>
+            </mc:AlternateContent>
+          </w:r>
+        </w:p>
+        <w:p>
+          <w:pPr>
+            <w:rPr>
+              <w:lang w:val="de-DE"/>
+            </w:rPr>
+          </w:pPr>
+          <w:r>
+            <w:rPr>
+              <w:noProof/>
+            </w:rPr>
+            <w:drawing>
+              <wp:anchor distT="0" distB="0" distL="114300" distR="114300" simplePos="0" relativeHeight="251660288" behindDoc="0" locked="0" layoutInCell="0" allowOverlap="1">
+                <wp:simplePos x="0" y="0"/>
+                <wp:positionH relativeFrom="page">
+                  <wp:align>right</wp:align>
+                </wp:positionH>
+                <wp:positionV relativeFrom="page">
+                  <wp:align>center</wp:align>
+                </wp:positionV>
+                <wp:extent cx="5577840" cy="3702695"/>
+                <wp:effectExtent l="0" t="0" r="3810" b="0"/>
+                <wp:wrapNone/>
+                <wp:docPr id="464" name="Bild 1" descr="Ein Bild von einem Zug in einem Bahnhof" title="Zug"/>
+                <wp:cNvGraphicFramePr>
+                  <a:graphicFrameLocks xmlns:a="http://schemas.openxmlformats.org/drawingml/2006/main" noChangeAspect="1"/>
+                </wp:cNvGraphicFramePr>
+                <a:graphic xmlns:a="http://schemas.openxmlformats.org/drawingml/2006/main">
+                  <a:graphicData uri="http://schemas.openxmlformats.org/drawingml/2006/picture">
+                    <pic:pic xmlns:pic="http://schemas.openxmlformats.org/drawingml/2006/picture">
+                      <pic:nvPicPr>
+                        <pic:cNvPr id="0" name="motion.jpg"/>
+                        <pic:cNvPicPr/>
+                      </pic:nvPicPr>
+                      <pic:blipFill>
+                        <a:blip r:embed="rId10">
+                          <a:extLst>
+                            <a:ext uri="{28A0092B-C50C-407E-A947-70E740481C1C}">
+                              <a14:useLocalDpi xmlns:a14="http://schemas.microsoft.com/office/drawing/2010/main" val="0"/>
+                            </a:ext>
+                          </a:extLst>
+                        </a:blip>
+                        <a:stretch>
+                          <a:fillRect/>
+                        </a:stretch>
+                      </pic:blipFill>
+                      <pic:spPr>
+                        <a:xfrm>
+                          <a:off x="0" y="0"/>
+                          <a:ext cx="5577840" cy="3702695"/>
+                        </a:xfrm>
+                        <a:prstGeom prst="rect">
+                          <a:avLst/>
+                        </a:prstGeom>
+                        <a:ln w="12700">
+                          <a:noFill/>
+                        </a:ln>
+                      </pic:spPr>
+                    </pic:pic>
+                  </a:graphicData>
+                </a:graphic>
+                <wp14:sizeRelH relativeFrom="margin">
+                  <wp14:pctWidth>0</wp14:pctWidth>
+                </wp14:sizeRelH>
+                <wp14:sizeRelV relativeFrom="margin">
+                  <wp14:pctHeight>0</wp14:pctHeight>
+                </wp14:sizeRelV>
+              </wp:anchor>
+            </w:drawing>
+          </w:r>
+          <w:r>
+            <w:rPr>
+              <w:lang w:val="de-DE"/>
+            </w:rPr>
+            <w:br w:type="page"/>
+          </w:r>
+        </w:p>
+      </w:sdtContent>
+    </w:sdt>
+    <w:p>
+      <w:pPr>
+        <w:rPr>
+          <w:lang w:val="de-DE" w:eastAsia="de-CH"/>
+        </w:rPr>
+      </w:pPr>
+    </w:p>
+    <w:p>
+      <w:pPr>
+        <w:rPr>
+          <w:lang w:val="de-DE" w:eastAsia="de-CH"/>
+        </w:rPr>
+      </w:pPr>
+    </w:p>
+    <w:p>
+      <w:pPr>
+        <w:rPr>
+          <w:lang w:val="de-DE" w:eastAsia="de-CH"/>
+        </w:rPr>
+      </w:pPr>
+    </w:p>
+    <w:p>
+      <w:pPr>
+        <w:rPr>
+          <w:lang w:val="de-DE" w:eastAsia="de-CH"/>
+        </w:rPr>
+      </w:pPr>
+    </w:p>
+    <w:p>
+      <w:pPr>
+        <w:rPr>
+          <w:lang w:val="de-DE" w:eastAsia="de-CH"/>
+        </w:rPr>
+      </w:pPr>
+      <w:bookmarkStart w:id="0" w:name="_GoBack"/>
+      <w:bookmarkEnd w:id="0"/>
+    </w:p>
+    <w:sdt>
+      <w:sdtPr>
+        <w:rPr>
+          <w:rFonts w:asciiTheme="minorHAnsi" w:eastAsiaTheme="minorHAnsi" w:hAnsiTheme="minorHAnsi" w:cstheme="minorBidi"/>
+          <w:color w:val="auto"/>
+          <w:sz w:val="22"/>
+          <w:szCs w:val="22"/>
+          <w:lang w:val="de-DE" w:eastAsia="en-US"/>
         </w:rPr>
         <w:id w:val="9968889"/>
         <w:docPartObj>
@@ -15,19 +831,21 @@
       </w:sdtPr>
       <w:sdtEndPr>
         <w:rPr>
-          <w:rFonts w:asciiTheme="minorHAnsi" w:eastAsiaTheme="minorHAnsi" w:hAnsiTheme="minorHAnsi" w:cstheme="minorBidi"/>
           <w:b/>
           <w:bCs/>
-          <w:color w:val="auto"/>
-          <w:sz w:val="22"/>
-          <w:szCs w:val="22"/>
-          <w:lang w:eastAsia="en-US"/>
         </w:rPr>
       </w:sdtEndPr>
       <w:sdtContent>
         <w:p>
           <w:pPr>
             <w:pStyle w:val="Inhaltsverzeichnisberschrift"/>
+            <w:rPr>
+              <w:rFonts w:asciiTheme="minorHAnsi" w:eastAsiaTheme="minorHAnsi" w:hAnsiTheme="minorHAnsi" w:cstheme="minorBidi"/>
+              <w:color w:val="auto"/>
+              <w:sz w:val="22"/>
+              <w:szCs w:val="22"/>
+              <w:lang w:val="de-DE" w:eastAsia="en-US"/>
+            </w:rPr>
           </w:pPr>
           <w:r>
             <w:rPr>
@@ -57,7 +875,7 @@
           <w:r>
             <w:fldChar w:fldCharType="separate"/>
           </w:r>
-          <w:hyperlink w:anchor="_Toc483311567" w:history="1">
+          <w:hyperlink w:anchor="_Toc483315556" w:history="1">
             <w:r>
               <w:rPr>
                 <w:rStyle w:val="Hyperlink"/>
@@ -84,7 +902,7 @@
                 <w:noProof/>
                 <w:webHidden/>
               </w:rPr>
-              <w:instrText xml:space="preserve"> PAGEREF _Toc483311567 \h </w:instrText>
+              <w:instrText xml:space="preserve"> PAGEREF _Toc483315556 \h </w:instrText>
             </w:r>
             <w:r>
               <w:rPr>
@@ -127,7 +945,7 @@
               <w:lang w:eastAsia="de-CH"/>
             </w:rPr>
           </w:pPr>
-          <w:hyperlink w:anchor="_Toc483311568" w:history="1">
+          <w:hyperlink w:anchor="_Toc483315557" w:history="1">
             <w:r>
               <w:rPr>
                 <w:rStyle w:val="Hyperlink"/>
@@ -154,7 +972,7 @@
                 <w:noProof/>
                 <w:webHidden/>
               </w:rPr>
-              <w:instrText xml:space="preserve"> PAGEREF _Toc483311568 \h </w:instrText>
+              <w:instrText xml:space="preserve"> PAGEREF _Toc483315557 \h </w:instrText>
             </w:r>
             <w:r>
               <w:rPr>
@@ -197,7 +1015,7 @@
               <w:lang w:eastAsia="de-CH"/>
             </w:rPr>
           </w:pPr>
-          <w:hyperlink w:anchor="_Toc483311569" w:history="1">
+          <w:hyperlink w:anchor="_Toc483315558" w:history="1">
             <w:r>
               <w:rPr>
                 <w:rStyle w:val="Hyperlink"/>
@@ -224,7 +1042,7 @@
                 <w:noProof/>
                 <w:webHidden/>
               </w:rPr>
-              <w:instrText xml:space="preserve"> PAGEREF _Toc483311569 \h </w:instrText>
+              <w:instrText xml:space="preserve"> PAGEREF _Toc483315558 \h </w:instrText>
             </w:r>
             <w:r>
               <w:rPr>
@@ -267,7 +1085,7 @@
               <w:lang w:eastAsia="de-CH"/>
             </w:rPr>
           </w:pPr>
-          <w:hyperlink w:anchor="_Toc483311570" w:history="1">
+          <w:hyperlink w:anchor="_Toc483315559" w:history="1">
             <w:r>
               <w:rPr>
                 <w:rStyle w:val="Hyperlink"/>
@@ -294,7 +1112,7 @@
                 <w:noProof/>
                 <w:webHidden/>
               </w:rPr>
-              <w:instrText xml:space="preserve"> PAGEREF _Toc483311570 \h </w:instrText>
+              <w:instrText xml:space="preserve"> PAGEREF _Toc483315559 \h </w:instrText>
             </w:r>
             <w:r>
               <w:rPr>
@@ -337,13 +1155,13 @@
               <w:lang w:eastAsia="de-CH"/>
             </w:rPr>
           </w:pPr>
-          <w:hyperlink w:anchor="_Toc483311571" w:history="1">
+          <w:hyperlink w:anchor="_Toc483315560" w:history="1">
             <w:r>
               <w:rPr>
                 <w:rStyle w:val="Hyperlink"/>
                 <w:noProof/>
               </w:rPr>
-              <w:t>Use Cases und Aktivitätendiagramm</w:t>
+              <w:t>Mockup</w:t>
             </w:r>
             <w:r>
               <w:rPr>
@@ -364,7 +1182,7 @@
                 <w:noProof/>
                 <w:webHidden/>
               </w:rPr>
-              <w:instrText xml:space="preserve"> PAGEREF _Toc483311571 \h </w:instrText>
+              <w:instrText xml:space="preserve"> PAGEREF _Toc483315560 \h </w:instrText>
             </w:r>
             <w:r>
               <w:rPr>
@@ -384,7 +1202,7 @@
                 <w:noProof/>
                 <w:webHidden/>
               </w:rPr>
-              <w:t>3</w:t>
+              <w:t>2</w:t>
             </w:r>
             <w:r>
               <w:rPr>
@@ -407,13 +1225,13 @@
               <w:lang w:eastAsia="de-CH"/>
             </w:rPr>
           </w:pPr>
-          <w:hyperlink w:anchor="_Toc483311572" w:history="1">
+          <w:hyperlink w:anchor="_Toc483315561" w:history="1">
             <w:r>
               <w:rPr>
                 <w:rStyle w:val="Hyperlink"/>
                 <w:noProof/>
               </w:rPr>
-              <w:t>Testfälle</w:t>
+              <w:t>Use Cases und Aktivitätendiagramm</w:t>
             </w:r>
             <w:r>
               <w:rPr>
@@ -434,7 +1252,7 @@
                 <w:noProof/>
                 <w:webHidden/>
               </w:rPr>
-              <w:instrText xml:space="preserve"> PAGEREF _Toc483311572 \h </w:instrText>
+              <w:instrText xml:space="preserve"> PAGEREF _Toc483315561 \h </w:instrText>
             </w:r>
             <w:r>
               <w:rPr>
@@ -454,7 +1272,7 @@
                 <w:noProof/>
                 <w:webHidden/>
               </w:rPr>
-              <w:t>4</w:t>
+              <w:t>3</w:t>
             </w:r>
             <w:r>
               <w:rPr>
@@ -477,13 +1295,13 @@
               <w:lang w:eastAsia="de-CH"/>
             </w:rPr>
           </w:pPr>
-          <w:hyperlink w:anchor="_Toc483311573" w:history="1">
+          <w:hyperlink w:anchor="_Toc483315562" w:history="1">
             <w:r>
               <w:rPr>
                 <w:rStyle w:val="Hyperlink"/>
                 <w:noProof/>
               </w:rPr>
-              <w:t>Installationsanleitung</w:t>
+              <w:t>Testfälle</w:t>
             </w:r>
             <w:r>
               <w:rPr>
@@ -504,7 +1322,7 @@
                 <w:noProof/>
                 <w:webHidden/>
               </w:rPr>
-              <w:instrText xml:space="preserve"> PAGEREF _Toc483311573 \h </w:instrText>
+              <w:instrText xml:space="preserve"> PAGEREF _Toc483315562 \h </w:instrText>
             </w:r>
             <w:r>
               <w:rPr>
@@ -547,12 +1365,82 @@
               <w:lang w:eastAsia="de-CH"/>
             </w:rPr>
           </w:pPr>
-          <w:hyperlink w:anchor="_Toc483311574" w:history="1">
+          <w:hyperlink w:anchor="_Toc483315563" w:history="1">
             <w:r>
               <w:rPr>
                 <w:rStyle w:val="Hyperlink"/>
                 <w:noProof/>
               </w:rPr>
+              <w:t>Installationsanleitung</w:t>
+            </w:r>
+            <w:r>
+              <w:rPr>
+                <w:noProof/>
+                <w:webHidden/>
+              </w:rPr>
+              <w:tab/>
+            </w:r>
+            <w:r>
+              <w:rPr>
+                <w:noProof/>
+                <w:webHidden/>
+              </w:rPr>
+              <w:fldChar w:fldCharType="begin"/>
+            </w:r>
+            <w:r>
+              <w:rPr>
+                <w:noProof/>
+                <w:webHidden/>
+              </w:rPr>
+              <w:instrText xml:space="preserve"> PAGEREF _Toc483315563 \h </w:instrText>
+            </w:r>
+            <w:r>
+              <w:rPr>
+                <w:noProof/>
+                <w:webHidden/>
+              </w:rPr>
+            </w:r>
+            <w:r>
+              <w:rPr>
+                <w:noProof/>
+                <w:webHidden/>
+              </w:rPr>
+              <w:fldChar w:fldCharType="separate"/>
+            </w:r>
+            <w:r>
+              <w:rPr>
+                <w:noProof/>
+                <w:webHidden/>
+              </w:rPr>
+              <w:t>6</w:t>
+            </w:r>
+            <w:r>
+              <w:rPr>
+                <w:noProof/>
+                <w:webHidden/>
+              </w:rPr>
+              <w:fldChar w:fldCharType="end"/>
+            </w:r>
+          </w:hyperlink>
+        </w:p>
+        <w:p>
+          <w:pPr>
+            <w:pStyle w:val="Verzeichnis1"/>
+            <w:tabs>
+              <w:tab w:val="right" w:leader="dot" w:pos="9062"/>
+            </w:tabs>
+            <w:rPr>
+              <w:rFonts w:eastAsiaTheme="minorEastAsia"/>
+              <w:noProof/>
+              <w:lang w:eastAsia="de-CH"/>
+            </w:rPr>
+          </w:pPr>
+          <w:hyperlink w:anchor="_Toc483315564" w:history="1">
+            <w:r>
+              <w:rPr>
+                <w:rStyle w:val="Hyperlink"/>
+                <w:noProof/>
+              </w:rPr>
               <w:t>Sonstiges</w:t>
             </w:r>
             <w:r>
@@ -574,7 +1462,7 @@
                 <w:noProof/>
                 <w:webHidden/>
               </w:rPr>
-              <w:instrText xml:space="preserve"> PAGEREF _Toc483311574 \h </w:instrText>
+              <w:instrText xml:space="preserve"> PAGEREF _Toc483315564 \h </w:instrText>
             </w:r>
             <w:r>
               <w:rPr>
@@ -594,7 +1482,7 @@
                 <w:noProof/>
                 <w:webHidden/>
               </w:rPr>
-              <w:t>5</w:t>
+              <w:t>6</w:t>
             </w:r>
             <w:r>
               <w:rPr>
@@ -622,17 +1510,16 @@
         <w:br w:type="page"/>
       </w:r>
     </w:p>
-    <w:p/>
-    <w:p/>
     <w:p>
       <w:pPr>
         <w:pStyle w:val="berschrift1"/>
       </w:pPr>
-      <w:bookmarkStart w:id="0" w:name="_Toc483311567"/>
-      <w:r>
+      <w:bookmarkStart w:id="1" w:name="_Toc483315556"/>
+      <w:r>
+        <w:lastRenderedPageBreak/>
         <w:t>Einleitung</w:t>
       </w:r>
-      <w:bookmarkEnd w:id="0"/>
+      <w:bookmarkEnd w:id="1"/>
     </w:p>
     <w:p>
       <w:r>
@@ -655,8 +1542,13 @@
       <w:r>
         <w:t xml:space="preserve"> machen, </w:t>
       </w:r>
-      <w:r>
-        <w:t>in dem man</w:t>
+      <w:proofErr w:type="spellStart"/>
+      <w:r>
+        <w:t>in dem</w:t>
+      </w:r>
+      <w:proofErr w:type="spellEnd"/>
+      <w:r>
+        <w:t xml:space="preserve"> man</w:t>
       </w:r>
       <w:r>
         <w:t xml:space="preserve"> die Station auf Google-Maps anzeigen lassen kann.</w:t>
@@ -666,11 +1558,11 @@
       <w:pPr>
         <w:pStyle w:val="berschrift1"/>
       </w:pPr>
-      <w:bookmarkStart w:id="1" w:name="_Toc483311568"/>
+      <w:bookmarkStart w:id="2" w:name="_Toc483315557"/>
       <w:r>
         <w:t>Zweck des Dokumentes</w:t>
       </w:r>
-      <w:bookmarkEnd w:id="1"/>
+      <w:bookmarkEnd w:id="2"/>
     </w:p>
     <w:p>
       <w:r>
@@ -686,11 +1578,11 @@
       <w:pPr>
         <w:pStyle w:val="berschrift1"/>
       </w:pPr>
-      <w:bookmarkStart w:id="2" w:name="_Toc483311569"/>
+      <w:bookmarkStart w:id="3" w:name="_Toc483315558"/>
       <w:r>
         <w:t>Umsetzung</w:t>
       </w:r>
-      <w:bookmarkEnd w:id="2"/>
+      <w:bookmarkEnd w:id="3"/>
     </w:p>
     <w:p>
       <w:r>
@@ -807,11 +1699,11 @@
       <w:pPr>
         <w:pStyle w:val="berschrift1"/>
       </w:pPr>
-      <w:bookmarkStart w:id="3" w:name="_Toc483311570"/>
+      <w:bookmarkStart w:id="4" w:name="_Toc483315559"/>
       <w:r>
         <w:t>Bekannte Fehler / Bugs</w:t>
       </w:r>
-      <w:bookmarkEnd w:id="3"/>
+      <w:bookmarkEnd w:id="4"/>
     </w:p>
     <w:p>
       <w:r>
@@ -836,22 +1728,33 @@
     </w:p>
     <w:p>
       <w:r>
-        <w:t>Die AutoComplete-Funktion läuft, wird jedoch nicht live angezeigt.</w:t>
+        <w:t xml:space="preserve">Die </w:t>
+      </w:r>
+      <w:proofErr w:type="spellStart"/>
+      <w:r>
+        <w:t>AutoComplete</w:t>
+      </w:r>
+      <w:proofErr w:type="spellEnd"/>
+      <w:r>
+        <w:t>-Funktion läuft, wird jedoch nicht live angezeigt.</w:t>
       </w:r>
     </w:p>
     <w:p>
       <w:pPr>
         <w:pStyle w:val="berschrift1"/>
       </w:pPr>
-      <w:bookmarkStart w:id="4" w:name="_Toc483311571"/>
+      <w:bookmarkStart w:id="5" w:name="_Toc483315560"/>
+      <w:proofErr w:type="spellStart"/>
+      <w:r>
+        <w:t>Mockup</w:t>
+      </w:r>
+      <w:bookmarkEnd w:id="5"/>
+      <w:proofErr w:type="spellEnd"/>
+    </w:p>
+    <w:p/>
+    <w:p>
       <w:r>
         <w:lastRenderedPageBreak/>
-        <w:t>Mockup</w:t>
-      </w:r>
-    </w:p>
-    <w:p/>
-    <w:p>
-      <w:r>
         <w:pict>
           <v:shapetype id="_x0000_t75" coordsize="21600,21600" o:spt="75" o:preferrelative="t" path="m@4@5l@4@11@9@11@9@5xe" filled="f" stroked="f">
             <v:stroke joinstyle="miter"/>
@@ -872,8 +1775,8 @@
             <v:path o:extrusionok="f" gradientshapeok="t" o:connecttype="rect"/>
             <o:lock v:ext="edit" aspectratio="t"/>
           </v:shapetype>
-          <v:shape id="_x0000_i1042" type="#_x0000_t75" style="width:453pt;height:339.5pt">
-            <v:imagedata r:id="rId8" o:title="AnusMockup"/>
+          <v:shape id="_x0000_i1025" type="#_x0000_t75" style="width:453.15pt;height:339.35pt">
+            <v:imagedata r:id="rId11" o:title="AnusMockup"/>
           </v:shape>
         </w:pict>
       </w:r>
@@ -882,16 +1785,27 @@
       <w:pPr>
         <w:pStyle w:val="berschrift1"/>
       </w:pPr>
-      <w:r>
-        <w:t>Use Cases und Aktivitätendiagramm</w:t>
-      </w:r>
-      <w:bookmarkEnd w:id="4"/>
+      <w:bookmarkStart w:id="6" w:name="_Toc483315561"/>
+      <w:proofErr w:type="spellStart"/>
+      <w:r>
+        <w:t>Use</w:t>
+      </w:r>
+      <w:proofErr w:type="spellEnd"/>
+      <w:r>
+        <w:t xml:space="preserve"> Cases und </w:t>
+      </w:r>
+      <w:proofErr w:type="spellStart"/>
+      <w:r>
+        <w:t>Aktivitätendiagramm</w:t>
+      </w:r>
+      <w:bookmarkEnd w:id="6"/>
+      <w:proofErr w:type="spellEnd"/>
     </w:p>
     <w:p>
       <w:r>
         <w:pict>
           <v:shape id="_x0000_i1026" type="#_x0000_t75" style="width:453.5pt;height:252.5pt">
-            <v:imagedata r:id="rId9" o:title="user cases"/>
+            <v:imagedata r:id="rId12" o:title="user cases"/>
           </v:shape>
         </w:pict>
       </w:r>
@@ -900,8 +1814,8 @@
       <w:r>
         <w:lastRenderedPageBreak/>
         <w:pict>
-          <v:shape id="_x0000_i1027" type="#_x0000_t75" style="width:447pt;height:411pt">
-            <v:imagedata r:id="rId10" o:title="Aktivitätsdiagramm"/>
+          <v:shape id="_x0000_i1027" type="#_x0000_t75" style="width:446.95pt;height:410.8pt">
+            <v:imagedata r:id="rId13" o:title="Aktivitätsdiagramm"/>
           </v:shape>
         </w:pict>
       </w:r>
@@ -915,12 +1829,12 @@
       <w:pPr>
         <w:pStyle w:val="berschrift1"/>
       </w:pPr>
-      <w:bookmarkStart w:id="5" w:name="_Toc483311572"/>
+      <w:bookmarkStart w:id="7" w:name="_Toc483315562"/>
       <w:r>
         <w:lastRenderedPageBreak/>
         <w:t>Testfälle</w:t>
       </w:r>
-      <w:bookmarkEnd w:id="5"/>
+      <w:bookmarkEnd w:id="7"/>
     </w:p>
     <w:p>
       <w:r>
@@ -960,7 +1874,7 @@
                     <pic:cNvPicPr/>
                   </pic:nvPicPr>
                   <pic:blipFill>
-                    <a:blip r:embed="rId11"/>
+                    <a:blip r:embed="rId14"/>
                     <a:stretch>
                       <a:fillRect/>
                     </a:stretch>
@@ -997,10 +1911,7 @@
         <w:t xml:space="preserve"> genau diese</w:t>
       </w:r>
       <w:r>
-        <w:t xml:space="preserve"> </w:t>
-      </w:r>
-      <w:r>
-        <w:t>vier Resultate angezeigt werden</w:t>
+        <w:t xml:space="preserve"> vier Resultate angezeigt werden</w:t>
       </w:r>
       <w:r>
         <w:t xml:space="preserve"> mit der aktuellen Zeit</w:t>
@@ -1034,7 +1945,7 @@
                     <pic:cNvPicPr/>
                   </pic:nvPicPr>
                   <pic:blipFill>
-                    <a:blip r:embed="rId11"/>
+                    <a:blip r:embed="rId14"/>
                     <a:stretch>
                       <a:fillRect/>
                     </a:stretch>
@@ -1096,7 +2007,7 @@
                     <pic:cNvPicPr/>
                   </pic:nvPicPr>
                   <pic:blipFill>
-                    <a:blip r:embed="rId12"/>
+                    <a:blip r:embed="rId15"/>
                     <a:stretch>
                       <a:fillRect/>
                     </a:stretch>
@@ -1152,7 +2063,15 @@
         <w:ind w:left="708"/>
       </w:pPr>
       <w:r>
-        <w:t>Wenn auf das Map-Icon geklickt wird geht der Standard-Browser auf und öffnet die Location auf Google-Maps.</w:t>
+        <w:t xml:space="preserve">Wenn auf das </w:t>
+      </w:r>
+      <w:proofErr w:type="spellStart"/>
+      <w:r>
+        <w:t>Map</w:t>
+      </w:r>
+      <w:proofErr w:type="spellEnd"/>
+      <w:r>
+        <w:t>-Icon geklickt wird geht der Standard-Browser auf und öffnet die Location auf Google-Maps.</w:t>
       </w:r>
     </w:p>
     <w:p>
@@ -1164,15 +2083,23 @@
       <w:pPr>
         <w:pStyle w:val="berschrift1"/>
       </w:pPr>
-      <w:bookmarkStart w:id="6" w:name="_Toc483311573"/>
+      <w:bookmarkStart w:id="8" w:name="_Toc483315563"/>
       <w:r>
         <w:t>Installationsanleitung</w:t>
       </w:r>
-      <w:bookmarkEnd w:id="6"/>
-    </w:p>
-    <w:p>
-      <w:r>
-        <w:t>Um das Programm zu installieren, klickt man sich durch einen Installations-Wizzard.</w:t>
+      <w:bookmarkEnd w:id="8"/>
+    </w:p>
+    <w:p>
+      <w:r>
+        <w:t>Um das Programm zu installieren, klickt man sich durch einen Installations-</w:t>
+      </w:r>
+      <w:proofErr w:type="spellStart"/>
+      <w:r>
+        <w:t>Wizzard</w:t>
+      </w:r>
+      <w:proofErr w:type="spellEnd"/>
+      <w:r>
+        <w:t>.</w:t>
       </w:r>
     </w:p>
     <w:p>
@@ -1184,22 +2111,15 @@
       </w:r>
       <w:r>
         <w:tab/>
-        <w:t xml:space="preserve">Ich öffne den </w:t>
-      </w:r>
-      <w:r>
-        <w:t>Ordner «Setup1», darin hat es einen Ordner «Debug» darin befindet sich die</w:t>
-      </w:r>
-      <w:r>
-        <w:t xml:space="preserve"> </w:t>
-      </w:r>
-      <w:r>
-        <w:t>Setup1</w:t>
-      </w:r>
-      <w:r>
-        <w:t>.msi</w:t>
-      </w:r>
-      <w:r>
-        <w:t xml:space="preserve"> Datei, welche man ausführen muss.</w:t>
+        <w:t>Ich öffne den Ordner «Setup1», darin hat es einen Ordner «</w:t>
+      </w:r>
+      <w:proofErr w:type="spellStart"/>
+      <w:r>
+        <w:t>Debug</w:t>
+      </w:r>
+      <w:proofErr w:type="spellEnd"/>
+      <w:r>
+        <w:t>» darin befindet sich die Setup1.msi Datei, welche man ausführen muss.</w:t>
       </w:r>
     </w:p>
     <w:p>
@@ -1211,9 +2131,15 @@
       </w:r>
       <w:r>
         <w:tab/>
-      </w:r>
-      <w:r>
-        <w:t>Drücke dich durch den Wizzard, also auf den Button «weiter</w:t>
+        <w:t xml:space="preserve">Drücke dich durch den </w:t>
+      </w:r>
+      <w:proofErr w:type="spellStart"/>
+      <w:r>
+        <w:t>Wizzard</w:t>
+      </w:r>
+      <w:proofErr w:type="spellEnd"/>
+      <w:r>
+        <w:t>, also auf den Button «weiter</w:t>
       </w:r>
       <w:r>
         <w:t>»</w:t>
@@ -1362,11 +2288,11 @@
       <w:pPr>
         <w:pStyle w:val="berschrift1"/>
       </w:pPr>
-      <w:bookmarkStart w:id="7" w:name="_Toc483311574"/>
+      <w:bookmarkStart w:id="9" w:name="_Toc483315564"/>
       <w:r>
         <w:t>Sonstiges</w:t>
       </w:r>
-      <w:bookmarkEnd w:id="7"/>
+      <w:bookmarkEnd w:id="9"/>
     </w:p>
     <w:p>
       <w:pPr>
@@ -1374,16 +2300,43 @@
           <w:b/>
         </w:rPr>
       </w:pPr>
+      <w:proofErr w:type="spellStart"/>
       <w:r>
         <w:rPr>
           <w:b/>
         </w:rPr>
-        <w:t>Coding Styleguides:</w:t>
-      </w:r>
-    </w:p>
-    <w:p>
-      <w:r>
-        <w:t>Variabelnnamen beginnen klein.</w:t>
+        <w:t>Coding</w:t>
+      </w:r>
+      <w:proofErr w:type="spellEnd"/>
+      <w:r>
+        <w:rPr>
+          <w:b/>
+        </w:rPr>
+        <w:t xml:space="preserve"> </w:t>
+      </w:r>
+      <w:proofErr w:type="spellStart"/>
+      <w:r>
+        <w:rPr>
+          <w:b/>
+        </w:rPr>
+        <w:t>Styleguides</w:t>
+      </w:r>
+      <w:proofErr w:type="spellEnd"/>
+      <w:r>
+        <w:rPr>
+          <w:b/>
+        </w:rPr>
+        <w:t>:</w:t>
+      </w:r>
+    </w:p>
+    <w:p>
+      <w:proofErr w:type="spellStart"/>
+      <w:r>
+        <w:t>Variabelnnamen</w:t>
+      </w:r>
+      <w:proofErr w:type="spellEnd"/>
+      <w:r>
+        <w:t xml:space="preserve"> beginnen klein.</w:t>
       </w:r>
       <w:r>
         <w:tab/>
@@ -1396,35 +2349,120 @@
       </w:r>
       <w:r>
         <w:tab/>
-        <w:t>int name = 12;</w:t>
-      </w:r>
-    </w:p>
-    <w:p>
-      <w:r>
-        <w:t>Mehrteilige Wörter werden im Camelcase geschrieben</w:t>
+      </w:r>
+      <w:proofErr w:type="spellStart"/>
+      <w:r>
+        <w:t>int</w:t>
+      </w:r>
+      <w:proofErr w:type="spellEnd"/>
+      <w:r>
+        <w:t xml:space="preserve"> </w:t>
+      </w:r>
+      <w:proofErr w:type="spellStart"/>
+      <w:r>
+        <w:t>name</w:t>
+      </w:r>
+      <w:proofErr w:type="spellEnd"/>
+      <w:r>
+        <w:t xml:space="preserve"> = 12;</w:t>
+      </w:r>
+    </w:p>
+    <w:p>
+      <w:r>
+        <w:t xml:space="preserve">Mehrteilige Wörter werden im </w:t>
+      </w:r>
+      <w:proofErr w:type="spellStart"/>
+      <w:r>
+        <w:t>Camelcase</w:t>
+      </w:r>
+      <w:proofErr w:type="spellEnd"/>
+      <w:r>
+        <w:t xml:space="preserve"> geschrieben</w:t>
       </w:r>
       <w:r>
         <w:tab/>
       </w:r>
       <w:r>
         <w:tab/>
-        <w:t>int samuelsVariable = 88;</w:t>
-      </w:r>
-    </w:p>
-    <w:p>
-      <w:r>
-        <w:t>Controlls namensgebung Kürzel des Ctrl + Name</w:t>
+      </w:r>
+      <w:proofErr w:type="spellStart"/>
+      <w:r>
+        <w:t>int</w:t>
+      </w:r>
+      <w:proofErr w:type="spellEnd"/>
+      <w:r>
+        <w:t xml:space="preserve"> </w:t>
+      </w:r>
+      <w:proofErr w:type="spellStart"/>
+      <w:r>
+        <w:t>samuelsVariable</w:t>
+      </w:r>
+      <w:proofErr w:type="spellEnd"/>
+      <w:r>
+        <w:t xml:space="preserve"> = 88;</w:t>
+      </w:r>
+    </w:p>
+    <w:p>
+      <w:proofErr w:type="spellStart"/>
+      <w:r>
+        <w:t>Controlls</w:t>
+      </w:r>
+      <w:proofErr w:type="spellEnd"/>
+      <w:r>
+        <w:t xml:space="preserve"> </w:t>
+      </w:r>
+      <w:proofErr w:type="spellStart"/>
+      <w:r>
+        <w:t>namensgebung</w:t>
+      </w:r>
+      <w:proofErr w:type="spellEnd"/>
+      <w:r>
+        <w:t xml:space="preserve"> Kürzel des </w:t>
+      </w:r>
+      <w:proofErr w:type="spellStart"/>
+      <w:r>
+        <w:t>Ctrl</w:t>
+      </w:r>
+      <w:proofErr w:type="spellEnd"/>
+      <w:r>
+        <w:t xml:space="preserve"> + Name</w:t>
       </w:r>
       <w:r>
         <w:tab/>
       </w:r>
       <w:r>
         <w:tab/>
-        <w:t xml:space="preserve">Label lblName </w:t>
-      </w:r>
-      <w:r>
-        <w:t>, ComboBox cmbVon</w:t>
-      </w:r>
+        <w:t xml:space="preserve">Label </w:t>
+      </w:r>
+      <w:proofErr w:type="spellStart"/>
+      <w:proofErr w:type="gramStart"/>
+      <w:r>
+        <w:t>lblName</w:t>
+      </w:r>
+      <w:proofErr w:type="spellEnd"/>
+      <w:r>
+        <w:t xml:space="preserve"> </w:t>
+      </w:r>
+      <w:r>
+        <w:t>,</w:t>
+      </w:r>
+      <w:proofErr w:type="gramEnd"/>
+      <w:r>
+        <w:t xml:space="preserve"> </w:t>
+      </w:r>
+      <w:proofErr w:type="spellStart"/>
+      <w:r>
+        <w:t>ComboBox</w:t>
+      </w:r>
+      <w:proofErr w:type="spellEnd"/>
+      <w:r>
+        <w:t xml:space="preserve"> </w:t>
+      </w:r>
+      <w:proofErr w:type="spellStart"/>
+      <w:r>
+        <w:t>cmbVon</w:t>
+      </w:r>
+      <w:proofErr w:type="spellEnd"/>
     </w:p>
     <w:p>
       <w:r>
@@ -1438,17 +2476,79 @@
       </w:r>
       <w:r>
         <w:tab/>
-        <w:t>final int CONSTANT_MAX_SPEED = 88</w:t>
-      </w:r>
-      <w:bookmarkStart w:id="8" w:name="_GoBack"/>
-      <w:bookmarkEnd w:id="8"/>
+        <w:t xml:space="preserve">final </w:t>
+      </w:r>
+      <w:proofErr w:type="spellStart"/>
+      <w:r>
+        <w:t>int</w:t>
+      </w:r>
+      <w:proofErr w:type="spellEnd"/>
+      <w:r>
+        <w:t xml:space="preserve"> CONSTANT_MAX_SPEED = 88</w:t>
+      </w:r>
+    </w:p>
+    <w:p>
+      <w:r>
+        <w:t xml:space="preserve">Klassen </w:t>
+      </w:r>
+      <w:proofErr w:type="spellStart"/>
+      <w:r>
+        <w:t>werded</w:t>
+      </w:r>
+      <w:proofErr w:type="spellEnd"/>
+      <w:r>
+        <w:t xml:space="preserve"> gross begonnen, Methoden klein.</w:t>
+      </w:r>
+      <w:r>
+        <w:tab/>
+      </w:r>
+      <w:r>
+        <w:tab/>
+        <w:t xml:space="preserve">Class </w:t>
+      </w:r>
+      <w:proofErr w:type="spellStart"/>
+      <w:r>
+        <w:t>MeineKlasse</w:t>
+      </w:r>
+      <w:proofErr w:type="spellEnd"/>
+      <w:r>
+        <w:t xml:space="preserve"> / </w:t>
+      </w:r>
+      <w:proofErr w:type="spellStart"/>
+      <w:r>
+        <w:t>void</w:t>
+      </w:r>
+      <w:proofErr w:type="spellEnd"/>
+      <w:r>
+        <w:t xml:space="preserve"> </w:t>
+      </w:r>
+      <w:proofErr w:type="spellStart"/>
+      <w:proofErr w:type="gramStart"/>
+      <w:r>
+        <w:t>doSome</w:t>
+      </w:r>
+      <w:proofErr w:type="spellEnd"/>
+      <w:r>
+        <w:t>(</w:t>
+      </w:r>
+      <w:proofErr w:type="gramEnd"/>
+      <w:r>
+        <w:t>)</w:t>
+      </w:r>
+    </w:p>
+    <w:p>
+      <w:r>
+        <w:t>Der Rest ist relativ frei, ob Deutsch, oder Englische Begriffe verwendet werden ist egal</w:t>
+      </w:r>
     </w:p>
     <w:sectPr>
-      <w:headerReference w:type="default" r:id="rId13"/>
-      <w:footerReference w:type="default" r:id="rId14"/>
+      <w:headerReference w:type="default" r:id="rId16"/>
+      <w:footerReference w:type="default" r:id="rId17"/>
       <w:pgSz w:w="11906" w:h="16838"/>
       <w:pgMar w:top="1417" w:right="1417" w:bottom="1134" w:left="1417" w:header="708" w:footer="708" w:gutter="0"/>
+      <w:pgNumType w:start="0"/>
       <w:cols w:space="708"/>
+      <w:titlePg/>
       <w:docGrid w:linePitch="360"/>
     </w:sectPr>
   </w:body>
@@ -1490,6 +2590,7 @@
         <w:docPartUnique/>
       </w:docPartObj>
     </w:sdtPr>
+    <w:sdtEndPr/>
     <w:sdtContent>
       <w:p>
         <w:pPr>
@@ -1560,7 +2661,7 @@
             </mc:Choice>
             <mc:Fallback>
               <w:pict>
-                <v:shapetype w14:anchorId="09A04451" id="_x0000_t110" coordsize="21600,21600" o:spt="110" path="m10800,l,10800,10800,21600,21600,10800xe">
+                <v:shapetype w14:anchorId="685AEC0D" id="_x0000_t110" coordsize="21600,21600" o:spt="110" path="m10800,l,10800,10800,21600,21600,10800xe">
                   <v:stroke joinstyle="miter"/>
                   <v:path gradientshapeok="t" o:connecttype="rect" textboxrect="5400,5400,16200,16200"/>
                 </v:shapetype>
@@ -1592,7 +2693,7 @@
             <w:noProof/>
             <w:lang w:val="de-DE"/>
           </w:rPr>
-          <w:t>6</w:t>
+          <w:t>3</w:t>
         </w:r>
         <w:r>
           <w:fldChar w:fldCharType="end"/>
@@ -1891,6 +2992,7 @@
     <w:lsdException w:name="HTML Sample" w:semiHidden="1" w:unhideWhenUsed="1"/>
     <w:lsdException w:name="HTML Typewriter" w:semiHidden="1" w:unhideWhenUsed="1"/>
     <w:lsdException w:name="HTML Variable" w:semiHidden="1" w:unhideWhenUsed="1"/>
+    <w:lsdException w:name="Normal Table" w:semiHidden="1" w:unhideWhenUsed="1"/>
     <w:lsdException w:name="annotation subject" w:semiHidden="1" w:unhideWhenUsed="1"/>
     <w:lsdException w:name="No List" w:semiHidden="1" w:unhideWhenUsed="1"/>
     <w:lsdException w:name="Outline List 1" w:semiHidden="1" w:unhideWhenUsed="1"/>
@@ -1935,6 +3037,7 @@
     <w:lsdException w:name="Table Professional" w:semiHidden="1" w:unhideWhenUsed="1"/>
     <w:lsdException w:name="Table Subtle 1" w:semiHidden="1" w:unhideWhenUsed="1"/>
     <w:lsdException w:name="Table Subtle 2" w:semiHidden="1" w:unhideWhenUsed="1"/>
+    <w:lsdException w:name="Table Web 1" w:semiHidden="1" w:unhideWhenUsed="1"/>
     <w:lsdException w:name="Table Web 2" w:semiHidden="1" w:unhideWhenUsed="1"/>
     <w:lsdException w:name="Table Web 3" w:semiHidden="1" w:unhideWhenUsed="1"/>
     <w:lsdException w:name="Balloon Text" w:semiHidden="1" w:unhideWhenUsed="1"/>
@@ -2317,6 +3420,31 @@
       <w:contextualSpacing/>
     </w:pPr>
   </w:style>
+  <w:style w:type="paragraph" w:styleId="KeinLeerraum">
+    <w:name w:val="No Spacing"/>
+    <w:link w:val="KeinLeerraumZchn"/>
+    <w:uiPriority w:val="1"/>
+    <w:qFormat/>
+    <w:rsid w:val="008E693D"/>
+    <w:pPr>
+      <w:spacing w:after="0" w:line="240" w:lineRule="auto"/>
+    </w:pPr>
+    <w:rPr>
+      <w:rFonts w:eastAsiaTheme="minorEastAsia"/>
+      <w:lang w:eastAsia="de-CH"/>
+    </w:rPr>
+  </w:style>
+  <w:style w:type="character" w:customStyle="1" w:styleId="KeinLeerraumZchn">
+    <w:name w:val="Kein Leerraum Zchn"/>
+    <w:basedOn w:val="Absatz-Standardschriftart"/>
+    <w:link w:val="KeinLeerraum"/>
+    <w:uiPriority w:val="1"/>
+    <w:rsid w:val="008E693D"/>
+    <w:rPr>
+      <w:rFonts w:eastAsiaTheme="minorEastAsia"/>
+      <w:lang w:eastAsia="de-CH"/>
+    </w:rPr>
+  </w:style>
 </w:styles>
 </file>
 
@@ -2582,11 +3710,30 @@
 </file>
 
 <file path=customXml/item1.xml><?xml version="1.0" encoding="utf-8"?>
+<CoverPageProperties xmlns="http://schemas.microsoft.com/office/2006/coverPageProps">
+  <PublishDate>2017-05-23T00:00:00</PublishDate>
+  <Abstract/>
+  <CompanyAddress/>
+  <CompanyPhone/>
+  <CompanyFax/>
+  <CompanyEmail/>
+</CoverPageProperties>
+</file>
+
+<file path=customXml/item2.xml><?xml version="1.0" encoding="utf-8"?>
 <b:Sources xmlns:b="http://schemas.openxmlformats.org/officeDocument/2006/bibliography" xmlns="http://schemas.openxmlformats.org/officeDocument/2006/bibliography" SelectedStyle="\APASixthEditionOfficeOnline.xsl" StyleName="APA" Version="6"/>
 </file>
 
 <file path=customXml/itemProps1.xml><?xml version="1.0" encoding="utf-8"?>
-<ds:datastoreItem xmlns:ds="http://schemas.openxmlformats.org/officeDocument/2006/customXml" ds:itemID="{2DA0C8EB-BDB4-4FA1-AA24-4EB1B57E36EE}">
+<ds:datastoreItem xmlns:ds="http://schemas.openxmlformats.org/officeDocument/2006/customXml" ds:itemID="{55AF091B-3C7A-41E3-B477-F2FDAA23CFDA}">
+  <ds:schemaRefs>
+    <ds:schemaRef ds:uri="http://schemas.microsoft.com/office/2006/coverPageProps"/>
+  </ds:schemaRefs>
+</ds:datastoreItem>
+</file>
+
+<file path=customXml/itemProps2.xml><?xml version="1.0" encoding="utf-8"?>
+<ds:datastoreItem xmlns:ds="http://schemas.openxmlformats.org/officeDocument/2006/customXml" ds:itemID="{E2F748C9-11C4-48DD-8E92-DBD8AF5DEF69}">
   <ds:schemaRefs>
     <ds:schemaRef ds:uri="http://schemas.openxmlformats.org/officeDocument/2006/bibliography"/>
   </ds:schemaRefs>

</xml_diff>

<commit_message>
Exe is now working with GIT
</commit_message>
<xml_diff>
--- a/doc/ProjektDoku2.0.docx
+++ b/doc/ProjektDoku2.0.docx
@@ -1533,8 +1533,13 @@
       <w:r>
         <w:t xml:space="preserve"> machen, </w:t>
       </w:r>
-      <w:r>
-        <w:t>in dem man</w:t>
+      <w:proofErr w:type="spellStart"/>
+      <w:r>
+        <w:t>in dem</w:t>
+      </w:r>
+      <w:proofErr w:type="spellEnd"/>
+      <w:r>
+        <w:t xml:space="preserve"> man</w:t>
       </w:r>
       <w:r>
         <w:t xml:space="preserve"> die Station auf Google-Maps anzeigen lassen kann.</w:t>
@@ -1714,7 +1719,15 @@
     </w:p>
     <w:p>
       <w:r>
-        <w:t>Die AutoComplete-Funktion läuft, wird jedoch nicht live angezeigt.</w:t>
+        <w:t xml:space="preserve">Die </w:t>
+      </w:r>
+      <w:proofErr w:type="spellStart"/>
+      <w:r>
+        <w:t>AutoComplete</w:t>
+      </w:r>
+      <w:proofErr w:type="spellEnd"/>
+      <w:r>
+        <w:t>-Funktion läuft, wird jedoch nicht live angezeigt.</w:t>
       </w:r>
     </w:p>
     <w:p>
@@ -1722,10 +1735,12 @@
         <w:pStyle w:val="berschrift1"/>
       </w:pPr>
       <w:bookmarkStart w:id="4" w:name="_Toc483315560"/>
+      <w:proofErr w:type="spellStart"/>
       <w:r>
         <w:t>Mockup</w:t>
       </w:r>
       <w:bookmarkEnd w:id="4"/>
+      <w:proofErr w:type="spellEnd"/>
     </w:p>
     <w:p/>
     <w:p>
@@ -1762,10 +1777,20 @@
         <w:pStyle w:val="berschrift1"/>
       </w:pPr>
       <w:bookmarkStart w:id="5" w:name="_Toc483315561"/>
-      <w:r>
-        <w:t>Use Cases und Aktivitätendiagramm</w:t>
+      <w:proofErr w:type="spellStart"/>
+      <w:r>
+        <w:t>Use</w:t>
+      </w:r>
+      <w:proofErr w:type="spellEnd"/>
+      <w:r>
+        <w:t xml:space="preserve"> Cases und </w:t>
+      </w:r>
+      <w:proofErr w:type="spellStart"/>
+      <w:r>
+        <w:t>Aktivitätendiagramm</w:t>
       </w:r>
       <w:bookmarkEnd w:id="5"/>
+      <w:proofErr w:type="spellEnd"/>
     </w:p>
     <w:p>
       <w:r>
@@ -2029,7 +2054,15 @@
         <w:ind w:left="708"/>
       </w:pPr>
       <w:r>
-        <w:t>Wenn auf das Map-Icon geklickt wird geht der Standard-Browser auf und öffnet die Location auf Google-Maps.</w:t>
+        <w:t xml:space="preserve">Wenn auf das </w:t>
+      </w:r>
+      <w:proofErr w:type="spellStart"/>
+      <w:r>
+        <w:t>Map</w:t>
+      </w:r>
+      <w:proofErr w:type="spellEnd"/>
+      <w:r>
+        <w:t>-Icon geklickt wird geht der Standard-Browser auf und öffnet die Location auf Google-Maps.</w:t>
       </w:r>
     </w:p>
     <w:p>
@@ -2049,7 +2082,15 @@
     </w:p>
     <w:p>
       <w:r>
-        <w:t>Um das Programm zu installieren, klickt man sich durch einen Installations-Wizzard.</w:t>
+        <w:t>Um das Programm zu installieren, klickt man sich durch einen Installations-</w:t>
+      </w:r>
+      <w:proofErr w:type="spellStart"/>
+      <w:r>
+        <w:t>Wizzard</w:t>
+      </w:r>
+      <w:proofErr w:type="spellEnd"/>
+      <w:r>
+        <w:t>.</w:t>
       </w:r>
     </w:p>
     <w:p>
@@ -2063,14 +2104,16 @@
         <w:tab/>
         <w:t>Ich öffne den Ordner «</w:t>
       </w:r>
+      <w:proofErr w:type="spellStart"/>
       <w:r>
         <w:t>ReleaseInstaller</w:t>
+      </w:r>
+      <w:proofErr w:type="spellEnd"/>
+      <w:r>
+        <w:t>», darin befindet sich die Setup1.msi Datei, welche man ausführen muss.</w:t>
       </w:r>
       <w:bookmarkStart w:id="8" w:name="_GoBack"/>
       <w:bookmarkEnd w:id="8"/>
-      <w:r>
-        <w:t>», darin hat es einen Ordner «Debug» darin befindet sich die Setup1.msi Datei, welche man ausführen muss.</w:t>
-      </w:r>
     </w:p>
     <w:p>
       <w:pPr>
@@ -2081,7 +2124,15 @@
       </w:r>
       <w:r>
         <w:tab/>
-        <w:t>Drücke dich durch den Wizzard, also auf den Button «weiter</w:t>
+        <w:t xml:space="preserve">Drücke dich durch den </w:t>
+      </w:r>
+      <w:proofErr w:type="spellStart"/>
+      <w:r>
+        <w:t>Wizzard</w:t>
+      </w:r>
+      <w:proofErr w:type="spellEnd"/>
+      <w:r>
+        <w:t>, also auf den Button «weiter</w:t>
       </w:r>
       <w:r>
         <w:t>»</w:t>
@@ -2242,16 +2293,43 @@
           <w:b/>
         </w:rPr>
       </w:pPr>
+      <w:proofErr w:type="spellStart"/>
       <w:r>
         <w:rPr>
           <w:b/>
         </w:rPr>
-        <w:t>Coding Styleguides:</w:t>
-      </w:r>
-    </w:p>
-    <w:p>
-      <w:r>
-        <w:t>Variabelnnamen beginnen klein.</w:t>
+        <w:t>Coding</w:t>
+      </w:r>
+      <w:proofErr w:type="spellEnd"/>
+      <w:r>
+        <w:rPr>
+          <w:b/>
+        </w:rPr>
+        <w:t xml:space="preserve"> </w:t>
+      </w:r>
+      <w:proofErr w:type="spellStart"/>
+      <w:r>
+        <w:rPr>
+          <w:b/>
+        </w:rPr>
+        <w:t>Styleguides</w:t>
+      </w:r>
+      <w:proofErr w:type="spellEnd"/>
+      <w:r>
+        <w:rPr>
+          <w:b/>
+        </w:rPr>
+        <w:t>:</w:t>
+      </w:r>
+    </w:p>
+    <w:p>
+      <w:proofErr w:type="spellStart"/>
+      <w:r>
+        <w:t>Variabelnnamen</w:t>
+      </w:r>
+      <w:proofErr w:type="spellEnd"/>
+      <w:r>
+        <w:t xml:space="preserve"> beginnen klein.</w:t>
       </w:r>
       <w:r>
         <w:tab/>
@@ -2264,35 +2342,120 @@
       </w:r>
       <w:r>
         <w:tab/>
-        <w:t>int name = 12;</w:t>
-      </w:r>
-    </w:p>
-    <w:p>
-      <w:r>
-        <w:t>Mehrteilige Wörter werden im Camelcase geschrieben</w:t>
+      </w:r>
+      <w:proofErr w:type="spellStart"/>
+      <w:r>
+        <w:t>int</w:t>
+      </w:r>
+      <w:proofErr w:type="spellEnd"/>
+      <w:r>
+        <w:t xml:space="preserve"> </w:t>
+      </w:r>
+      <w:proofErr w:type="spellStart"/>
+      <w:r>
+        <w:t>name</w:t>
+      </w:r>
+      <w:proofErr w:type="spellEnd"/>
+      <w:r>
+        <w:t xml:space="preserve"> = 12;</w:t>
+      </w:r>
+    </w:p>
+    <w:p>
+      <w:r>
+        <w:t xml:space="preserve">Mehrteilige Wörter werden im </w:t>
+      </w:r>
+      <w:proofErr w:type="spellStart"/>
+      <w:r>
+        <w:t>Camelcase</w:t>
+      </w:r>
+      <w:proofErr w:type="spellEnd"/>
+      <w:r>
+        <w:t xml:space="preserve"> geschrieben</w:t>
       </w:r>
       <w:r>
         <w:tab/>
       </w:r>
       <w:r>
         <w:tab/>
-        <w:t>int samuelsVariable = 88;</w:t>
-      </w:r>
-    </w:p>
-    <w:p>
-      <w:r>
-        <w:t>Controlls namensgebung Kürzel des Ctrl + Name</w:t>
+      </w:r>
+      <w:proofErr w:type="spellStart"/>
+      <w:r>
+        <w:t>int</w:t>
+      </w:r>
+      <w:proofErr w:type="spellEnd"/>
+      <w:r>
+        <w:t xml:space="preserve"> </w:t>
+      </w:r>
+      <w:proofErr w:type="spellStart"/>
+      <w:r>
+        <w:t>samuelsVariable</w:t>
+      </w:r>
+      <w:proofErr w:type="spellEnd"/>
+      <w:r>
+        <w:t xml:space="preserve"> = 88;</w:t>
+      </w:r>
+    </w:p>
+    <w:p>
+      <w:proofErr w:type="spellStart"/>
+      <w:r>
+        <w:t>Controlls</w:t>
+      </w:r>
+      <w:proofErr w:type="spellEnd"/>
+      <w:r>
+        <w:t xml:space="preserve"> </w:t>
+      </w:r>
+      <w:proofErr w:type="spellStart"/>
+      <w:r>
+        <w:t>namensgebung</w:t>
+      </w:r>
+      <w:proofErr w:type="spellEnd"/>
+      <w:r>
+        <w:t xml:space="preserve"> Kürzel des </w:t>
+      </w:r>
+      <w:proofErr w:type="spellStart"/>
+      <w:r>
+        <w:t>Ctrl</w:t>
+      </w:r>
+      <w:proofErr w:type="spellEnd"/>
+      <w:r>
+        <w:t xml:space="preserve"> + Name</w:t>
       </w:r>
       <w:r>
         <w:tab/>
       </w:r>
       <w:r>
         <w:tab/>
-        <w:t xml:space="preserve">Label lblName </w:t>
-      </w:r>
-      <w:r>
-        <w:t>, ComboBox cmbVon</w:t>
-      </w:r>
+        <w:t xml:space="preserve">Label </w:t>
+      </w:r>
+      <w:proofErr w:type="spellStart"/>
+      <w:proofErr w:type="gramStart"/>
+      <w:r>
+        <w:t>lblName</w:t>
+      </w:r>
+      <w:proofErr w:type="spellEnd"/>
+      <w:r>
+        <w:t xml:space="preserve"> </w:t>
+      </w:r>
+      <w:r>
+        <w:t>,</w:t>
+      </w:r>
+      <w:proofErr w:type="gramEnd"/>
+      <w:r>
+        <w:t xml:space="preserve"> </w:t>
+      </w:r>
+      <w:proofErr w:type="spellStart"/>
+      <w:r>
+        <w:t>ComboBox</w:t>
+      </w:r>
+      <w:proofErr w:type="spellEnd"/>
+      <w:r>
+        <w:t xml:space="preserve"> </w:t>
+      </w:r>
+      <w:proofErr w:type="spellStart"/>
+      <w:r>
+        <w:t>cmbVon</w:t>
+      </w:r>
+      <w:proofErr w:type="spellEnd"/>
     </w:p>
     <w:p>
       <w:r>
@@ -2306,19 +2469,64 @@
       </w:r>
       <w:r>
         <w:tab/>
-        <w:t>final int CONSTANT_MAX_SPEED = 88</w:t>
-      </w:r>
-    </w:p>
-    <w:p>
-      <w:r>
-        <w:t>Klassen werded gross begonnen, Methoden klein.</w:t>
+        <w:t xml:space="preserve">final </w:t>
+      </w:r>
+      <w:proofErr w:type="spellStart"/>
+      <w:r>
+        <w:t>int</w:t>
+      </w:r>
+      <w:proofErr w:type="spellEnd"/>
+      <w:r>
+        <w:t xml:space="preserve"> CONSTANT_MAX_SPEED = 88</w:t>
+      </w:r>
+    </w:p>
+    <w:p>
+      <w:r>
+        <w:t xml:space="preserve">Klassen </w:t>
+      </w:r>
+      <w:proofErr w:type="spellStart"/>
+      <w:r>
+        <w:t>werded</w:t>
+      </w:r>
+      <w:proofErr w:type="spellEnd"/>
+      <w:r>
+        <w:t xml:space="preserve"> gross begonnen, Methoden klein.</w:t>
       </w:r>
       <w:r>
         <w:tab/>
       </w:r>
       <w:r>
         <w:tab/>
-        <w:t>Class MeineKlasse / void doSome()</w:t>
+        <w:t xml:space="preserve">Class </w:t>
+      </w:r>
+      <w:proofErr w:type="spellStart"/>
+      <w:r>
+        <w:t>MeineKlasse</w:t>
+      </w:r>
+      <w:proofErr w:type="spellEnd"/>
+      <w:r>
+        <w:t xml:space="preserve"> / </w:t>
+      </w:r>
+      <w:proofErr w:type="spellStart"/>
+      <w:r>
+        <w:t>void</w:t>
+      </w:r>
+      <w:proofErr w:type="spellEnd"/>
+      <w:r>
+        <w:t xml:space="preserve"> </w:t>
+      </w:r>
+      <w:proofErr w:type="spellStart"/>
+      <w:proofErr w:type="gramStart"/>
+      <w:r>
+        <w:t>doSome</w:t>
+      </w:r>
+      <w:proofErr w:type="spellEnd"/>
+      <w:r>
+        <w:t>(</w:t>
+      </w:r>
+      <w:proofErr w:type="gramEnd"/>
+      <w:r>
+        <w:t>)</w:t>
       </w:r>
     </w:p>
     <w:p>
@@ -2478,7 +2686,7 @@
             <w:noProof/>
             <w:lang w:val="de-DE"/>
           </w:rPr>
-          <w:t>6</w:t>
+          <w:t>5</w:t>
         </w:r>
         <w:r>
           <w:fldChar w:fldCharType="end"/>
@@ -3518,7 +3726,7 @@
 </file>
 
 <file path=customXml/itemProps2.xml><?xml version="1.0" encoding="utf-8"?>
-<ds:datastoreItem xmlns:ds="http://schemas.openxmlformats.org/officeDocument/2006/customXml" ds:itemID="{117723F0-9528-4D91-8333-2339FA924067}">
+<ds:datastoreItem xmlns:ds="http://schemas.openxmlformats.org/officeDocument/2006/customXml" ds:itemID="{3194BD1B-6503-4654-8F5A-ACD7ABE442E9}">
   <ds:schemaRefs>
     <ds:schemaRef ds:uri="http://schemas.openxmlformats.org/officeDocument/2006/bibliography"/>
   </ds:schemaRefs>

</xml_diff>